<commit_message>
New template added in individual report
</commit_message>
<xml_diff>
--- a/Assignment-template.docx
+++ b/Assignment-template.docx
@@ -4,7 +4,7 @@
   <w:body>
     <w:p>
       <w:pPr>
-        <w:spacing w:after="120"/>
+        <w:spacing w:after="0"/>
         <w:jc w:val="center"/>
         <w:rPr>
           <w:rFonts w:ascii="Times New Roman" w:hAnsi="Times New Roman" w:cs="Times New Roman"/>
@@ -12,14 +12,13 @@
       </w:pPr>
       <w:r>
         <w:rPr>
-          <w:rFonts w:ascii="Times New Roman" w:hAnsi="Times New Roman" w:cs="Times New Roman"/>
           <w:noProof/>
         </w:rPr>
         <w:drawing>
-          <wp:inline distT="0" distB="0" distL="0" distR="0" wp14:anchorId="2DA81341" wp14:editId="23F76E32">
-            <wp:extent cx="1574157" cy="1180356"/>
-            <wp:effectExtent l="0" t="0" r="7620" b="1270"/>
-            <wp:docPr id="2" name="Picture 2" descr="SUST admission results published | Prothom Alo"/>
+          <wp:inline distT="0" distB="0" distL="0" distR="0" wp14:anchorId="31FC2050" wp14:editId="30705B8E">
+            <wp:extent cx="1005840" cy="1096366"/>
+            <wp:effectExtent l="0" t="0" r="3810" b="8890"/>
+            <wp:docPr id="1287373011" name="Picture 1" descr="A logo with text and symbols&#10;&#10;AI-generated content may be incorrect."/>
             <wp:cNvGraphicFramePr>
               <a:graphicFrameLocks xmlns:a="http://schemas.openxmlformats.org/drawingml/2006/main" noChangeAspect="1"/>
             </wp:cNvGraphicFramePr>
@@ -27,7 +26,7 @@
               <a:graphicData uri="http://schemas.openxmlformats.org/drawingml/2006/picture">
                 <pic:pic xmlns:pic="http://schemas.openxmlformats.org/drawingml/2006/picture">
                   <pic:nvPicPr>
-                    <pic:cNvPr id="0" name="Picture 3" descr="SUST admission results published | Prothom Alo"/>
+                    <pic:cNvPr id="1287373011" name="Picture 1" descr="A logo with text and symbols&#10;&#10;AI-generated content may be incorrect."/>
                     <pic:cNvPicPr>
                       <a:picLocks noChangeAspect="1" noChangeArrowheads="1"/>
                     </pic:cNvPicPr>
@@ -48,7 +47,7 @@
                   <pic:spPr bwMode="auto">
                     <a:xfrm>
                       <a:off x="0" y="0"/>
-                      <a:ext cx="1587100" cy="1190061"/>
+                      <a:ext cx="1011667" cy="1102717"/>
                     </a:xfrm>
                     <a:prstGeom prst="rect">
                       <a:avLst/>
@@ -71,6 +70,19 @@
         <w:jc w:val="center"/>
         <w:rPr>
           <w:rFonts w:ascii="Times New Roman" w:hAnsi="Times New Roman" w:cs="Times New Roman"/>
+          <w:sz w:val="16"/>
+          <w:szCs w:val="16"/>
+        </w:rPr>
+      </w:pPr>
+    </w:p>
+    <w:p>
+      <w:pPr>
+        <w:spacing w:after="0"/>
+        <w:jc w:val="center"/>
+        <w:rPr>
+          <w:rFonts w:ascii="Times New Roman" w:hAnsi="Times New Roman" w:cs="Times New Roman"/>
+          <w:sz w:val="16"/>
+          <w:szCs w:val="16"/>
         </w:rPr>
       </w:pPr>
     </w:p>

</xml_diff>